<commit_message>
programming: preparing the base for lab7
</commit_message>
<xml_diff>
--- a/OPD/lab4/Lab4.docx
+++ b/OPD/lab4/Lab4.docx
@@ -1,6 +1,6 @@
 
 <file path=word/document.xml><?xml version="1.0" encoding="utf-8"?>
-<w:document xmlns:wpc="http://schemas.microsoft.com/office/word/2010/wordprocessingCanvas" xmlns:cx="http://schemas.microsoft.com/office/drawing/2014/chartex" xmlns:cx1="http://schemas.microsoft.com/office/drawing/2015/9/8/chartex" xmlns:cx2="http://schemas.microsoft.com/office/drawing/2015/10/21/chartex" xmlns:cx3="http://schemas.microsoft.com/office/drawing/2016/5/9/chartex" xmlns:cx4="http://schemas.microsoft.com/office/drawing/2016/5/10/chartex" xmlns:cx5="http://schemas.microsoft.com/office/drawing/2016/5/11/chartex" xmlns:cx6="http://schemas.microsoft.com/office/drawing/2016/5/12/chartex" xmlns:cx7="http://schemas.microsoft.com/office/drawing/2016/5/13/chartex" xmlns:cx8="http://schemas.microsoft.com/office/drawing/2016/5/14/chartex" xmlns:mc="http://schemas.openxmlformats.org/markup-compatibility/2006" xmlns:aink="http://schemas.microsoft.com/office/drawing/2016/ink" xmlns:am3d="http://schemas.microsoft.com/office/drawing/2017/model3d" xmlns:o="urn:schemas-microsoft-com:office:office" xmlns:r="http://schemas.openxmlformats.org/officeDocument/2006/relationships" xmlns:m="http://schemas.openxmlformats.org/officeDocument/2006/math" xmlns:v="urn:schemas-microsoft-com:vml" xmlns:wp14="http://schemas.microsoft.com/office/word/2010/wordprocessingDrawing" xmlns:wp="http://schemas.openxmlformats.org/drawingml/2006/wordprocessingDrawing" xmlns:w10="urn:schemas-microsoft-com:office:word" xmlns:w="http://schemas.openxmlformats.org/wordprocessingml/2006/main" xmlns:w14="http://schemas.microsoft.com/office/word/2010/wordml" xmlns:w15="http://schemas.microsoft.com/office/word/2012/wordml" xmlns:w16cex="http://schemas.microsoft.com/office/word/2018/wordml/cex" xmlns:w16cid="http://schemas.microsoft.com/office/word/2016/wordml/cid" xmlns:w16="http://schemas.microsoft.com/office/word/2018/wordml" xmlns:w16se="http://schemas.microsoft.com/office/word/2015/wordml/symex" xmlns:wpg="http://schemas.microsoft.com/office/word/2010/wordprocessingGroup" xmlns:wpi="http://schemas.microsoft.com/office/word/2010/wordprocessingInk" xmlns:wne="http://schemas.microsoft.com/office/word/2006/wordml" xmlns:wps="http://schemas.microsoft.com/office/word/2010/wordprocessingShape" mc:Ignorable="w14 w15 w16se w16cid w16 w16cex wp14">
+<w:document xmlns:wpc="http://schemas.microsoft.com/office/word/2010/wordprocessingCanvas" xmlns:cx="http://schemas.microsoft.com/office/drawing/2014/chartex" xmlns:cx1="http://schemas.microsoft.com/office/drawing/2015/9/8/chartex" xmlns:cx2="http://schemas.microsoft.com/office/drawing/2015/10/21/chartex" xmlns:cx3="http://schemas.microsoft.com/office/drawing/2016/5/9/chartex" xmlns:cx4="http://schemas.microsoft.com/office/drawing/2016/5/10/chartex" xmlns:cx5="http://schemas.microsoft.com/office/drawing/2016/5/11/chartex" xmlns:cx6="http://schemas.microsoft.com/office/drawing/2016/5/12/chartex" xmlns:cx7="http://schemas.microsoft.com/office/drawing/2016/5/13/chartex" xmlns:cx8="http://schemas.microsoft.com/office/drawing/2016/5/14/chartex" xmlns:mc="http://schemas.openxmlformats.org/markup-compatibility/2006" xmlns:aink="http://schemas.microsoft.com/office/drawing/2016/ink" xmlns:am3d="http://schemas.microsoft.com/office/drawing/2017/model3d" xmlns:o="urn:schemas-microsoft-com:office:office" xmlns:r="http://schemas.openxmlformats.org/officeDocument/2006/relationships" xmlns:m="http://schemas.openxmlformats.org/officeDocument/2006/math" xmlns:v="urn:schemas-microsoft-com:vml" xmlns:wp14="http://schemas.microsoft.com/office/word/2010/wordprocessingDrawing" xmlns:wp="http://schemas.openxmlformats.org/drawingml/2006/wordprocessingDrawing" xmlns:w10="urn:schemas-microsoft-com:office:word" xmlns:w="http://schemas.openxmlformats.org/wordprocessingml/2006/main" xmlns:w14="http://schemas.microsoft.com/office/word/2010/wordml" xmlns:w15="http://schemas.microsoft.com/office/word/2012/wordml" xmlns:w16cex="http://schemas.microsoft.com/office/word/2018/wordml/cex" xmlns:w16cid="http://schemas.microsoft.com/office/word/2016/wordml/cid" xmlns:w16="http://schemas.microsoft.com/office/word/2018/wordml" xmlns:w16sdtdh="http://schemas.microsoft.com/office/word/2020/wordml/sdtdatahash" xmlns:w16se="http://schemas.microsoft.com/office/word/2015/wordml/symex" xmlns:wpg="http://schemas.microsoft.com/office/word/2010/wordprocessingGroup" xmlns:wpi="http://schemas.microsoft.com/office/word/2010/wordprocessingInk" xmlns:wne="http://schemas.microsoft.com/office/word/2006/wordml" xmlns:wps="http://schemas.microsoft.com/office/word/2010/wordprocessingShape" mc:Ignorable="w14 w15 w16se w16cid w16 w16cex w16sdtdh wp14">
   <w:body>
     <w:p>
       <w:pPr>
@@ -5297,39 +5297,15 @@
           <w:sz w:val="28"/>
           <w:szCs w:val="18"/>
         </w:rPr>
-        <w:t>Назначение программы: поиск среди элементов массива наибольшего</w:t>
-      </w:r>
-      <w:r>
-        <w:rPr>
-          <w:rFonts w:ascii="Times New Roman" w:hAnsi="Times New Roman" w:cs="Times New Roman"/>
-          <w:sz w:val="28"/>
-          <w:szCs w:val="18"/>
-        </w:rPr>
-        <w:t xml:space="preserve"> </w:t>
-      </w:r>
-      <w:r>
-        <w:rPr>
-          <w:rFonts w:ascii="Times New Roman" w:hAnsi="Times New Roman" w:cs="Times New Roman"/>
-          <w:sz w:val="28"/>
-          <w:szCs w:val="18"/>
-        </w:rPr>
-        <w:t xml:space="preserve">числа, </w:t>
-      </w:r>
-      <w:r>
-        <w:rPr>
-          <w:rFonts w:ascii="Times New Roman" w:hAnsi="Times New Roman" w:cs="Times New Roman"/>
-          <w:sz w:val="28"/>
-          <w:szCs w:val="18"/>
-        </w:rPr>
-        <w:t>кратного</w:t>
-      </w:r>
-      <w:r>
-        <w:rPr>
-          <w:rFonts w:ascii="Times New Roman" w:hAnsi="Times New Roman" w:cs="Times New Roman"/>
-          <w:sz w:val="28"/>
-          <w:szCs w:val="18"/>
-        </w:rPr>
-        <w:t xml:space="preserve"> 4.</w:t>
+        <w:t xml:space="preserve">Назначение программы: </w:t>
+      </w:r>
+      <w:r>
+        <w:rPr>
+          <w:rFonts w:ascii="Times New Roman" w:hAnsi="Times New Roman" w:cs="Times New Roman"/>
+          <w:sz w:val="28"/>
+          <w:szCs w:val="18"/>
+        </w:rPr>
+        <w:t>нахождение значения функции:</w:t>
       </w:r>
     </w:p>
     <w:p>
@@ -5541,23 +5517,13 @@
           <w:szCs w:val="18"/>
         </w:rPr>
       </w:pPr>
-      <w:proofErr w:type="gramStart"/>
-      <w:r>
-        <w:rPr>
-          <w:rFonts w:ascii="Times New Roman" w:hAnsi="Times New Roman" w:cs="Times New Roman"/>
-          <w:sz w:val="28"/>
-          <w:szCs w:val="18"/>
-        </w:rPr>
-        <w:t>074-076</w:t>
-      </w:r>
-      <w:proofErr w:type="gramEnd"/>
-      <w:r>
-        <w:rPr>
-          <w:rFonts w:ascii="Times New Roman" w:hAnsi="Times New Roman" w:cs="Times New Roman"/>
-          <w:sz w:val="28"/>
-          <w:szCs w:val="18"/>
-        </w:rPr>
-        <w:t xml:space="preserve"> – </w:t>
+      <w:r>
+        <w:rPr>
+          <w:rFonts w:ascii="Times New Roman" w:hAnsi="Times New Roman" w:cs="Times New Roman"/>
+          <w:sz w:val="28"/>
+          <w:szCs w:val="18"/>
+        </w:rPr>
+        <w:t xml:space="preserve">074-076 – </w:t>
       </w:r>
       <w:r>
         <w:rPr>
@@ -5901,27 +5867,7 @@
           <w:sz w:val="28"/>
           <w:szCs w:val="18"/>
         </w:rPr>
-        <w:t xml:space="preserve">Для того чтобы определить </w:t>
-      </w:r>
-      <w:proofErr w:type="spellStart"/>
-      <w:r>
-        <w:rPr>
-          <w:rFonts w:ascii="Times New Roman" w:hAnsi="Times New Roman" w:cs="Times New Roman"/>
-          <w:iCs/>
-          <w:sz w:val="28"/>
-          <w:szCs w:val="18"/>
-        </w:rPr>
-        <w:t>одз</w:t>
-      </w:r>
-      <w:proofErr w:type="spellEnd"/>
-      <w:r>
-        <w:rPr>
-          <w:rFonts w:ascii="Times New Roman" w:hAnsi="Times New Roman" w:cs="Times New Roman"/>
-          <w:iCs/>
-          <w:sz w:val="28"/>
-          <w:szCs w:val="18"/>
-        </w:rPr>
-        <w:t xml:space="preserve">, проанализируем данную функцию. При значении аргумента функции в промежутке </w:t>
+        <w:t xml:space="preserve">Для того чтобы определить одз, проанализируем данную функцию. При значении аргумента функции в промежутке </w:t>
       </w:r>
       <w:r>
         <w:rPr>
@@ -6137,16 +6083,7 @@
               <w:szCs w:val="18"/>
               <w:lang w:val="en-US"/>
             </w:rPr>
-            <m:t>=-455</m:t>
-          </m:r>
-          <m:r>
-            <w:rPr>
-              <w:rFonts w:ascii="Cambria Math" w:hAnsi="Cambria Math" w:cs="Times New Roman"/>
-              <w:sz w:val="28"/>
-              <w:szCs w:val="18"/>
-              <w:lang w:val="en-US"/>
-            </w:rPr>
-            <m:t>0</m:t>
+            <m:t>=-4550</m:t>
           </m:r>
         </m:oMath>
       </m:oMathPara>
@@ -6212,16 +6149,7 @@
               <w:szCs w:val="18"/>
               <w:lang w:val="en-US"/>
             </w:rPr>
-            <m:t xml:space="preserve"> = f(0) = 12</m:t>
-          </m:r>
-          <m:r>
-            <w:rPr>
-              <w:rFonts w:ascii="Cambria Math" w:eastAsiaTheme="minorEastAsia" w:hAnsi="Cambria Math" w:cs="Times New Roman"/>
-              <w:sz w:val="28"/>
-              <w:szCs w:val="18"/>
-              <w:lang w:val="en-US"/>
-            </w:rPr>
-            <m:t>4</m:t>
+            <m:t xml:space="preserve"> = f(0) = 124</m:t>
           </m:r>
         </m:oMath>
       </m:oMathPara>
@@ -6443,9 +6371,8 @@
           <w:sz w:val="28"/>
           <w:szCs w:val="18"/>
         </w:rPr>
-        <w:t>-</w:t>
-      </w:r>
-      <w:proofErr w:type="gramStart"/>
+        <w:t xml:space="preserve">-9244 </w:t>
+      </w:r>
       <w:r>
         <w:rPr>
           <w:rFonts w:ascii="Times New Roman" w:hAnsi="Times New Roman" w:cs="Times New Roman"/>
@@ -6453,26 +6380,7 @@
           <w:sz w:val="28"/>
           <w:szCs w:val="18"/>
         </w:rPr>
-        <w:t xml:space="preserve">9244 </w:t>
-      </w:r>
-      <w:r>
-        <w:rPr>
-          <w:rFonts w:ascii="Times New Roman" w:hAnsi="Times New Roman" w:cs="Times New Roman"/>
-          <w:iCs/>
-          <w:sz w:val="28"/>
-          <w:szCs w:val="18"/>
-        </w:rPr>
-        <w:t>&gt;</w:t>
-      </w:r>
-      <w:proofErr w:type="gramEnd"/>
-      <w:r>
-        <w:rPr>
-          <w:rFonts w:ascii="Times New Roman" w:hAnsi="Times New Roman" w:cs="Times New Roman"/>
-          <w:iCs/>
-          <w:sz w:val="28"/>
-          <w:szCs w:val="18"/>
-        </w:rPr>
-        <w:t xml:space="preserve"> -2^15</w:t>
+        <w:t>&gt; -2^15</w:t>
       </w:r>
     </w:p>
     <w:p>
@@ -6514,7 +6422,6 @@
         </w:rPr>
         <w:t xml:space="preserve"> 124 + 4550 + 124 = 4798 </w:t>
       </w:r>
-      <w:proofErr w:type="gramStart"/>
       <w:r>
         <w:rPr>
           <w:rFonts w:ascii="Times New Roman" w:hAnsi="Times New Roman" w:cs="Times New Roman"/>
@@ -6522,17 +6429,7 @@
           <w:sz w:val="28"/>
           <w:szCs w:val="18"/>
         </w:rPr>
-        <w:t>&lt; 2</w:t>
-      </w:r>
-      <w:proofErr w:type="gramEnd"/>
-      <w:r>
-        <w:rPr>
-          <w:rFonts w:ascii="Times New Roman" w:hAnsi="Times New Roman" w:cs="Times New Roman"/>
-          <w:iCs/>
-          <w:sz w:val="28"/>
-          <w:szCs w:val="18"/>
-        </w:rPr>
-        <w:t>^15 – 1</w:t>
+        <w:t>&lt; 2^15 – 1</w:t>
       </w:r>
     </w:p>
     <w:p>
@@ -6642,27 +6539,7 @@
           <w:sz w:val="28"/>
           <w:szCs w:val="18"/>
         </w:rPr>
-        <w:t xml:space="preserve">Значит, </w:t>
-      </w:r>
-      <w:proofErr w:type="spellStart"/>
-      <w:r>
-        <w:rPr>
-          <w:rFonts w:ascii="Times New Roman" w:hAnsi="Times New Roman" w:cs="Times New Roman"/>
-          <w:iCs/>
-          <w:sz w:val="28"/>
-          <w:szCs w:val="18"/>
-        </w:rPr>
-        <w:t>одз</w:t>
-      </w:r>
-      <w:proofErr w:type="spellEnd"/>
-      <w:r>
-        <w:rPr>
-          <w:rFonts w:ascii="Times New Roman" w:hAnsi="Times New Roman" w:cs="Times New Roman"/>
-          <w:iCs/>
-          <w:sz w:val="28"/>
-          <w:szCs w:val="18"/>
-        </w:rPr>
-        <w:t>:</w:t>
+        <w:t>Значит, одз:</w:t>
       </w:r>
     </w:p>
     <w:p>
@@ -6830,23 +6707,7 @@
                       <w:sz w:val="28"/>
                       <w:szCs w:val="18"/>
                     </w:rPr>
-                    <m:t xml:space="preserve">≤ </m:t>
-                  </m:r>
-                  <m:r>
-                    <w:rPr>
-                      <w:rFonts w:ascii="Cambria Math" w:hAnsi="Cambria Math" w:cs="Times New Roman"/>
-                      <w:sz w:val="28"/>
-                      <w:szCs w:val="18"/>
-                    </w:rPr>
-                    <m:t>y</m:t>
-                  </m:r>
-                  <m:r>
-                    <w:rPr>
-                      <w:rFonts w:ascii="Cambria Math" w:hAnsi="Cambria Math" w:cs="Times New Roman"/>
-                      <w:sz w:val="28"/>
-                      <w:szCs w:val="18"/>
-                    </w:rPr>
-                    <m:t xml:space="preserve"> ≤ </m:t>
+                    <m:t xml:space="preserve">≤ y ≤ </m:t>
                   </m:r>
                   <m:sSup>
                     <m:sSupPr>
@@ -6887,15 +6748,7 @@
                       <w:sz w:val="28"/>
                       <w:szCs w:val="18"/>
                     </w:rPr>
-                    <m:t>-</m:t>
-                  </m:r>
-                  <m:r>
-                    <w:rPr>
-                      <w:rFonts w:ascii="Cambria Math" w:hAnsi="Cambria Math" w:cs="Times New Roman"/>
-                      <w:sz w:val="28"/>
-                      <w:szCs w:val="18"/>
-                    </w:rPr>
-                    <m:t>1</m:t>
+                    <m:t>-1</m:t>
                   </m:r>
                 </m:e>
                 <m:e>
@@ -6938,31 +6791,7 @@
                       <w:sz w:val="28"/>
                       <w:szCs w:val="18"/>
                     </w:rPr>
-                    <m:t xml:space="preserve"> + 1</m:t>
-                  </m:r>
-                  <m:r>
-                    <w:rPr>
-                      <w:rFonts w:ascii="Cambria Math" w:hAnsi="Cambria Math" w:cs="Times New Roman"/>
-                      <w:sz w:val="28"/>
-                      <w:szCs w:val="18"/>
-                    </w:rPr>
-                    <m:t xml:space="preserve">≤ </m:t>
-                  </m:r>
-                  <m:r>
-                    <w:rPr>
-                      <w:rFonts w:ascii="Cambria Math" w:hAnsi="Cambria Math" w:cs="Times New Roman"/>
-                      <w:sz w:val="28"/>
-                      <w:szCs w:val="18"/>
-                    </w:rPr>
-                    <m:t>z</m:t>
-                  </m:r>
-                  <m:r>
-                    <w:rPr>
-                      <w:rFonts w:ascii="Cambria Math" w:hAnsi="Cambria Math" w:cs="Times New Roman"/>
-                      <w:sz w:val="28"/>
-                      <w:szCs w:val="18"/>
-                    </w:rPr>
-                    <m:t xml:space="preserve"> ≤ </m:t>
+                    <m:t xml:space="preserve"> + 1≤ z ≤ </m:t>
                   </m:r>
                   <m:sSup>
                     <m:sSupPr>
@@ -7003,15 +6832,7 @@
                       <w:sz w:val="28"/>
                       <w:szCs w:val="18"/>
                     </w:rPr>
-                    <m:t>-</m:t>
-                  </m:r>
-                  <m:r>
-                    <w:rPr>
-                      <w:rFonts w:ascii="Cambria Math" w:hAnsi="Cambria Math" w:cs="Times New Roman"/>
-                      <w:sz w:val="28"/>
-                      <w:szCs w:val="18"/>
-                    </w:rPr>
-                    <m:t>1</m:t>
+                    <m:t>-1</m:t>
                   </m:r>
                 </m:e>
               </m:eqArr>
@@ -7032,7 +6853,11 @@
           <w:szCs w:val="20"/>
         </w:rPr>
       </w:pPr>
-      <w:r>
+    </w:p>
+    <w:p>
+      <w:pPr>
+        <w:spacing w:after="120" w:line="240" w:lineRule="auto"/>
+        <w:ind w:left="360"/>
         <w:rPr>
           <w:rFonts w:ascii="Times New Roman" w:hAnsi="Times New Roman" w:cs="Times New Roman"/>
           <w:b/>
@@ -7040,8 +6865,7 @@
           <w:sz w:val="32"/>
           <w:szCs w:val="20"/>
         </w:rPr>
-        <w:t>Вывод:</w:t>
-      </w:r>
+      </w:pPr>
       <w:r>
         <w:rPr>
           <w:rFonts w:ascii="Times New Roman" w:hAnsi="Times New Roman" w:cs="Times New Roman"/>
@@ -7050,6 +6874,17 @@
           <w:sz w:val="32"/>
           <w:szCs w:val="20"/>
         </w:rPr>
+        <w:lastRenderedPageBreak/>
+        <w:t>Вывод:</w:t>
+      </w:r>
+      <w:r>
+        <w:rPr>
+          <w:rFonts w:ascii="Times New Roman" w:hAnsi="Times New Roman" w:cs="Times New Roman"/>
+          <w:b/>
+          <w:bCs/>
+          <w:sz w:val="32"/>
+          <w:szCs w:val="20"/>
+        </w:rPr>
         <w:t xml:space="preserve"> </w:t>
       </w:r>
     </w:p>
@@ -7069,8 +6904,75 @@
           <w:sz w:val="28"/>
           <w:szCs w:val="18"/>
         </w:rPr>
-        <w:lastRenderedPageBreak/>
-        <w:t>В процессе выполнения лабораторной работы был получен опыт работы с циклическими программами и работы с одномерными массивами. Были изучены различные виды адресации (прямая абсолютная и относительная, косвенная относительная). Данный материал поможет мне в будущем при написании различного рода программ, использующих циклы и одномерные массивы</w:t>
+        <w:t xml:space="preserve">В процессе выполнения лабораторной работы был получен опыт </w:t>
+      </w:r>
+      <w:r>
+        <w:rPr>
+          <w:rFonts w:ascii="Times New Roman" w:hAnsi="Times New Roman" w:cs="Times New Roman"/>
+          <w:sz w:val="28"/>
+          <w:szCs w:val="18"/>
+        </w:rPr>
+        <w:t xml:space="preserve">работы с подпрограммами и стеком, разобрался, каким образом реализован стек в БЭВМ, изучил принцип действия команд </w:t>
+      </w:r>
+      <w:r>
+        <w:rPr>
+          <w:rFonts w:ascii="Times New Roman" w:hAnsi="Times New Roman" w:cs="Times New Roman"/>
+          <w:sz w:val="28"/>
+          <w:szCs w:val="18"/>
+          <w:lang w:val="en-US"/>
+        </w:rPr>
+        <w:t>PUSH</w:t>
+      </w:r>
+      <w:r>
+        <w:rPr>
+          <w:rFonts w:ascii="Times New Roman" w:hAnsi="Times New Roman" w:cs="Times New Roman"/>
+          <w:sz w:val="28"/>
+          <w:szCs w:val="18"/>
+        </w:rPr>
+        <w:t xml:space="preserve">, </w:t>
+      </w:r>
+      <w:r>
+        <w:rPr>
+          <w:rFonts w:ascii="Times New Roman" w:hAnsi="Times New Roman" w:cs="Times New Roman"/>
+          <w:sz w:val="28"/>
+          <w:szCs w:val="18"/>
+          <w:lang w:val="en-US"/>
+        </w:rPr>
+        <w:t>POP</w:t>
+      </w:r>
+      <w:r>
+        <w:rPr>
+          <w:rFonts w:ascii="Times New Roman" w:hAnsi="Times New Roman" w:cs="Times New Roman"/>
+          <w:sz w:val="28"/>
+          <w:szCs w:val="18"/>
+        </w:rPr>
+        <w:t xml:space="preserve">, </w:t>
+      </w:r>
+      <w:r>
+        <w:rPr>
+          <w:rFonts w:ascii="Times New Roman" w:hAnsi="Times New Roman" w:cs="Times New Roman"/>
+          <w:sz w:val="28"/>
+          <w:szCs w:val="18"/>
+          <w:lang w:val="en-US"/>
+        </w:rPr>
+        <w:t>CALL</w:t>
+      </w:r>
+      <w:r>
+        <w:rPr>
+          <w:rFonts w:ascii="Times New Roman" w:hAnsi="Times New Roman" w:cs="Times New Roman"/>
+          <w:sz w:val="28"/>
+          <w:szCs w:val="18"/>
+        </w:rPr>
+        <w:t xml:space="preserve">, </w:t>
+      </w:r>
+      <w:r>
+        <w:rPr>
+          <w:rFonts w:ascii="Times New Roman" w:hAnsi="Times New Roman" w:cs="Times New Roman"/>
+          <w:sz w:val="28"/>
+          <w:szCs w:val="18"/>
+          <w:lang w:val="en-US"/>
+        </w:rPr>
+        <w:t>RET</w:t>
       </w:r>
       <w:r>
         <w:rPr>
@@ -7092,7 +6994,7 @@
 </file>
 
 <file path=word/numbering.xml><?xml version="1.0" encoding="utf-8"?>
-<w:numbering xmlns:wpc="http://schemas.microsoft.com/office/word/2010/wordprocessingCanvas" xmlns:cx="http://schemas.microsoft.com/office/drawing/2014/chartex" xmlns:cx1="http://schemas.microsoft.com/office/drawing/2015/9/8/chartex" xmlns:cx2="http://schemas.microsoft.com/office/drawing/2015/10/21/chartex" xmlns:cx3="http://schemas.microsoft.com/office/drawing/2016/5/9/chartex" xmlns:cx4="http://schemas.microsoft.com/office/drawing/2016/5/10/chartex" xmlns:cx5="http://schemas.microsoft.com/office/drawing/2016/5/11/chartex" xmlns:cx6="http://schemas.microsoft.com/office/drawing/2016/5/12/chartex" xmlns:cx7="http://schemas.microsoft.com/office/drawing/2016/5/13/chartex" xmlns:cx8="http://schemas.microsoft.com/office/drawing/2016/5/14/chartex" xmlns:mc="http://schemas.openxmlformats.org/markup-compatibility/2006" xmlns:aink="http://schemas.microsoft.com/office/drawing/2016/ink" xmlns:am3d="http://schemas.microsoft.com/office/drawing/2017/model3d" xmlns:o="urn:schemas-microsoft-com:office:office" xmlns:r="http://schemas.openxmlformats.org/officeDocument/2006/relationships" xmlns:m="http://schemas.openxmlformats.org/officeDocument/2006/math" xmlns:v="urn:schemas-microsoft-com:vml" xmlns:wp14="http://schemas.microsoft.com/office/word/2010/wordprocessingDrawing" xmlns:wp="http://schemas.openxmlformats.org/drawingml/2006/wordprocessingDrawing" xmlns:w10="urn:schemas-microsoft-com:office:word" xmlns:w="http://schemas.openxmlformats.org/wordprocessingml/2006/main" xmlns:w14="http://schemas.microsoft.com/office/word/2010/wordml" xmlns:w15="http://schemas.microsoft.com/office/word/2012/wordml" xmlns:w16cex="http://schemas.microsoft.com/office/word/2018/wordml/cex" xmlns:w16cid="http://schemas.microsoft.com/office/word/2016/wordml/cid" xmlns:w16="http://schemas.microsoft.com/office/word/2018/wordml" xmlns:w16se="http://schemas.microsoft.com/office/word/2015/wordml/symex" xmlns:wpg="http://schemas.microsoft.com/office/word/2010/wordprocessingGroup" xmlns:wpi="http://schemas.microsoft.com/office/word/2010/wordprocessingInk" xmlns:wne="http://schemas.microsoft.com/office/word/2006/wordml" xmlns:wps="http://schemas.microsoft.com/office/word/2010/wordprocessingShape" mc:Ignorable="w14 w15 w16se w16cid w16 w16cex wp14">
+<w:numbering xmlns:wpc="http://schemas.microsoft.com/office/word/2010/wordprocessingCanvas" xmlns:cx="http://schemas.microsoft.com/office/drawing/2014/chartex" xmlns:cx1="http://schemas.microsoft.com/office/drawing/2015/9/8/chartex" xmlns:cx2="http://schemas.microsoft.com/office/drawing/2015/10/21/chartex" xmlns:cx3="http://schemas.microsoft.com/office/drawing/2016/5/9/chartex" xmlns:cx4="http://schemas.microsoft.com/office/drawing/2016/5/10/chartex" xmlns:cx5="http://schemas.microsoft.com/office/drawing/2016/5/11/chartex" xmlns:cx6="http://schemas.microsoft.com/office/drawing/2016/5/12/chartex" xmlns:cx7="http://schemas.microsoft.com/office/drawing/2016/5/13/chartex" xmlns:cx8="http://schemas.microsoft.com/office/drawing/2016/5/14/chartex" xmlns:mc="http://schemas.openxmlformats.org/markup-compatibility/2006" xmlns:aink="http://schemas.microsoft.com/office/drawing/2016/ink" xmlns:am3d="http://schemas.microsoft.com/office/drawing/2017/model3d" xmlns:o="urn:schemas-microsoft-com:office:office" xmlns:r="http://schemas.openxmlformats.org/officeDocument/2006/relationships" xmlns:m="http://schemas.openxmlformats.org/officeDocument/2006/math" xmlns:v="urn:schemas-microsoft-com:vml" xmlns:wp14="http://schemas.microsoft.com/office/word/2010/wordprocessingDrawing" xmlns:wp="http://schemas.openxmlformats.org/drawingml/2006/wordprocessingDrawing" xmlns:w10="urn:schemas-microsoft-com:office:word" xmlns:w="http://schemas.openxmlformats.org/wordprocessingml/2006/main" xmlns:w14="http://schemas.microsoft.com/office/word/2010/wordml" xmlns:w15="http://schemas.microsoft.com/office/word/2012/wordml" xmlns:w16cex="http://schemas.microsoft.com/office/word/2018/wordml/cex" xmlns:w16cid="http://schemas.microsoft.com/office/word/2016/wordml/cid" xmlns:w16="http://schemas.microsoft.com/office/word/2018/wordml" xmlns:w16sdtdh="http://schemas.microsoft.com/office/word/2020/wordml/sdtdatahash" xmlns:w16se="http://schemas.microsoft.com/office/word/2015/wordml/symex" xmlns:wpg="http://schemas.microsoft.com/office/word/2010/wordprocessingGroup" xmlns:wpi="http://schemas.microsoft.com/office/word/2010/wordprocessingInk" xmlns:wne="http://schemas.microsoft.com/office/word/2006/wordml" xmlns:wps="http://schemas.microsoft.com/office/word/2010/wordprocessingShape" mc:Ignorable="w14 w15 w16se w16cid w16 w16cex w16sdtdh wp14">
   <w:abstractNum w:abstractNumId="0" w15:restartNumberingAfterBreak="0">
     <w:nsid w:val="03521B37"/>
     <w:multiLevelType w:val="hybridMultilevel"/>
@@ -8345,7 +8247,7 @@
 </file>
 
 <file path=word/styles.xml><?xml version="1.0" encoding="utf-8"?>
-<w:styles xmlns:mc="http://schemas.openxmlformats.org/markup-compatibility/2006" xmlns:r="http://schemas.openxmlformats.org/officeDocument/2006/relationships" xmlns:w="http://schemas.openxmlformats.org/wordprocessingml/2006/main" xmlns:w14="http://schemas.microsoft.com/office/word/2010/wordml" xmlns:w15="http://schemas.microsoft.com/office/word/2012/wordml" xmlns:w16cex="http://schemas.microsoft.com/office/word/2018/wordml/cex" xmlns:w16cid="http://schemas.microsoft.com/office/word/2016/wordml/cid" xmlns:w16="http://schemas.microsoft.com/office/word/2018/wordml" xmlns:w16se="http://schemas.microsoft.com/office/word/2015/wordml/symex" mc:Ignorable="w14 w15 w16se w16cid w16 w16cex">
+<w:styles xmlns:mc="http://schemas.openxmlformats.org/markup-compatibility/2006" xmlns:r="http://schemas.openxmlformats.org/officeDocument/2006/relationships" xmlns:w="http://schemas.openxmlformats.org/wordprocessingml/2006/main" xmlns:w14="http://schemas.microsoft.com/office/word/2010/wordml" xmlns:w15="http://schemas.microsoft.com/office/word/2012/wordml" xmlns:w16cex="http://schemas.microsoft.com/office/word/2018/wordml/cex" xmlns:w16cid="http://schemas.microsoft.com/office/word/2016/wordml/cid" xmlns:w16="http://schemas.microsoft.com/office/word/2018/wordml" xmlns:w16sdtdh="http://schemas.microsoft.com/office/word/2020/wordml/sdtdatahash" xmlns:w16se="http://schemas.microsoft.com/office/word/2015/wordml/symex" mc:Ignorable="w14 w15 w16se w16cid w16 w16cex w16sdtdh">
   <w:docDefaults>
     <w:rPrDefault>
       <w:rPr>
@@ -9378,7 +9280,9 @@
 </file>
 
 <file path=customXml/item1.xml><?xml version="1.0" encoding="utf-8"?>
-<b:Sources xmlns:b="http://schemas.openxmlformats.org/officeDocument/2006/bibliography" xmlns="http://schemas.openxmlformats.org/officeDocument/2006/bibliography" SelectedStyle="\APASixthEditionOfficeOnline.xsl" StyleName="APA" Version="6"/>
+<p:properties xmlns:p="http://schemas.microsoft.com/office/2006/metadata/properties" xmlns:xsi="http://www.w3.org/2001/XMLSchema-instance" xmlns:pc="http://schemas.microsoft.com/office/infopath/2007/PartnerControls">
+  <documentManagement/>
+</p:properties>
 </file>
 
 <file path=customXml/item2.xml><?xml version="1.0" encoding="utf-8"?>
@@ -9391,9 +9295,7 @@
 </file>
 
 <file path=customXml/item3.xml><?xml version="1.0" encoding="utf-8"?>
-<p:properties xmlns:p="http://schemas.microsoft.com/office/2006/metadata/properties" xmlns:xsi="http://www.w3.org/2001/XMLSchema-instance" xmlns:pc="http://schemas.microsoft.com/office/infopath/2007/PartnerControls">
-  <documentManagement/>
-</p:properties>
+<b:Sources xmlns:b="http://schemas.openxmlformats.org/officeDocument/2006/bibliography" xmlns="http://schemas.openxmlformats.org/officeDocument/2006/bibliography" SelectedStyle="\APASixthEditionOfficeOnline.xsl" StyleName="APA" Version="6"/>
 </file>
 
 <file path=customXml/item4.xml><?xml version="1.0" encoding="utf-8"?>
@@ -9529,9 +9431,10 @@
 </file>
 
 <file path=customXml/itemProps1.xml><?xml version="1.0" encoding="utf-8"?>
-<ds:datastoreItem xmlns:ds="http://schemas.openxmlformats.org/officeDocument/2006/customXml" ds:itemID="{E3A25689-D03A-BA44-BC38-B43743D8035D}">
+<ds:datastoreItem xmlns:ds="http://schemas.openxmlformats.org/officeDocument/2006/customXml" ds:itemID="{3E2660AD-28EA-4053-8534-5B02854FAB3F}">
   <ds:schemaRefs>
-    <ds:schemaRef ds:uri="http://schemas.openxmlformats.org/officeDocument/2006/bibliography"/>
+    <ds:schemaRef ds:uri="http://schemas.microsoft.com/office/2006/metadata/properties"/>
+    <ds:schemaRef ds:uri="http://schemas.microsoft.com/office/infopath/2007/PartnerControls"/>
   </ds:schemaRefs>
 </ds:datastoreItem>
 </file>
@@ -9545,10 +9448,9 @@
 </file>
 
 <file path=customXml/itemProps3.xml><?xml version="1.0" encoding="utf-8"?>
-<ds:datastoreItem xmlns:ds="http://schemas.openxmlformats.org/officeDocument/2006/customXml" ds:itemID="{3E2660AD-28EA-4053-8534-5B02854FAB3F}">
+<ds:datastoreItem xmlns:ds="http://schemas.openxmlformats.org/officeDocument/2006/customXml" ds:itemID="{E3A25689-D03A-BA44-BC38-B43743D8035D}">
   <ds:schemaRefs>
-    <ds:schemaRef ds:uri="http://schemas.microsoft.com/office/2006/metadata/properties"/>
-    <ds:schemaRef ds:uri="http://schemas.microsoft.com/office/infopath/2007/PartnerControls"/>
+    <ds:schemaRef ds:uri="http://schemas.openxmlformats.org/officeDocument/2006/bibliography"/>
   </ds:schemaRefs>
 </ds:datastoreItem>
 </file>

</xml_diff>